<commit_message>
Deus vai me abençoar à terminar essa tarefa a tempo!
</commit_message>
<xml_diff>
--- a/Atividade - Proc. Desenvolvimento de Software.docx
+++ b/Atividade - Proc. Desenvolvimento de Software.docx
@@ -119,12 +119,14 @@
         <w:ind w:hanging="360"/>
         <w:contextualSpacing/>
         <w:rPr>
-          <w:sz w:val="20"/>
-          <w:szCs w:val="20"/>
-        </w:rPr>
-      </w:pPr>
-      <w:r>
-        <w:rPr>
+          <w:color w:val="00B050"/>
+          <w:sz w:val="20"/>
+          <w:szCs w:val="20"/>
+        </w:rPr>
+      </w:pPr>
+      <w:r>
+        <w:rPr>
+          <w:color w:val="00B050"/>
           <w:sz w:val="20"/>
           <w:szCs w:val="20"/>
         </w:rPr>
@@ -146,17 +148,11 @@
       </w:pPr>
       <w:r>
         <w:rPr>
-          <w:sz w:val="20"/>
-          <w:szCs w:val="20"/>
-        </w:rPr>
-        <w:t>Depois de adotar uma abordagem mais quantitat</w:t>
-      </w:r>
-      <w:r>
-        <w:rPr>
-          <w:sz w:val="20"/>
-          <w:szCs w:val="20"/>
-        </w:rPr>
-        <w:t>iva, a engenharia de software nos anos 80 foram utilizadas ferramentas, processos mais formais e técnicas de reuso para alcançar maior produtividade. Faça um resumo sobre o que ocorreu nesta época.</w:t>
+          <w:color w:val="00B050"/>
+          <w:sz w:val="20"/>
+          <w:szCs w:val="20"/>
+        </w:rPr>
+        <w:t>Depois de adotar uma abordagem mais quantitativa, a engenharia de software nos anos 80 foram utilizadas ferramentas, processos mais formais e técnicas de reuso para alcançar maior produtividade. Faça um resumo sobre o que ocorreu nesta época.</w:t>
       </w:r>
     </w:p>
     <w:p>
@@ -177,14 +173,7 @@
           <w:sz w:val="20"/>
           <w:szCs w:val="20"/>
         </w:rPr>
-        <w:t>Desde o início dos anos 90 a internet vem modificando o co</w:t>
-      </w:r>
-      <w:r>
-        <w:rPr>
-          <w:sz w:val="20"/>
-          <w:szCs w:val="20"/>
-        </w:rPr>
-        <w:t xml:space="preserve">mportamento humano e, consequentemente, a forma como lidamos as tecnologias. Desenvolver </w:t>
+        <w:t xml:space="preserve">Desde o início dos anos 90 a internet vem modificando o comportamento humano e, consequentemente, a forma como lidamos as tecnologias. Desenvolver </w:t>
       </w:r>
       <w:proofErr w:type="spellStart"/>
       <w:r>
@@ -200,21 +189,16 @@
           <w:sz w:val="20"/>
           <w:szCs w:val="20"/>
         </w:rPr>
-        <w:t xml:space="preserve"> tornou-se então mais que um desafio de criar soluções para produtividade e automação, sendo que hoje as pessoas utilizam software para comunicação, pesquisar </w:t>
-      </w:r>
-      <w:r>
-        <w:rPr>
-          <w:sz w:val="20"/>
-          <w:szCs w:val="20"/>
-        </w:rPr>
-        <w:t xml:space="preserve">por produtos mais recomendados, fazer dispositivos voarem, dar aula, etc. Pensando assim, construa uma linha do tempo para definir qual o perfil de habilidades exigidas para os profissionais desde a década 50 até hoje (décadas de 50, 60, 70, 80, 90, 2000, </w:t>
-      </w:r>
-      <w:r>
-        <w:rPr>
-          <w:sz w:val="20"/>
-          <w:szCs w:val="20"/>
-        </w:rPr>
-        <w:t>2010 e 2016).</w:t>
+        <w:t xml:space="preserve"> tornou-se então mais que um desafio de criar soluções para produtividade e automação, sendo que hoje as pessoas utilizam software para comunicação, pesquisar por produtos mais recomendados, fazer dispositivos voarem, dar aula, etc. Pensando assim, construa uma linha do tempo para definir qual o perfil de habilidades e</w:t>
+      </w:r>
+      <w:bookmarkStart w:id="0" w:name="_GoBack"/>
+      <w:bookmarkEnd w:id="0"/>
+      <w:r>
+        <w:rPr>
+          <w:sz w:val="20"/>
+          <w:szCs w:val="20"/>
+        </w:rPr>
+        <w:t>xigidas para os profissionais desde a década 50 até hoje (décadas de 50, 60, 70, 80, 90, 2000, 2010 e 2016).</w:t>
       </w:r>
     </w:p>
     <w:p>
@@ -226,14 +210,14 @@
         <w:ind w:hanging="360"/>
         <w:contextualSpacing/>
         <w:rPr>
-          <w:color w:val="BF8F00" w:themeColor="accent4" w:themeShade="BF"/>
-          <w:sz w:val="20"/>
-          <w:szCs w:val="20"/>
-        </w:rPr>
-      </w:pPr>
-      <w:r>
-        <w:rPr>
-          <w:color w:val="BF8F00" w:themeColor="accent4" w:themeShade="BF"/>
+          <w:color w:val="00B050"/>
+          <w:sz w:val="20"/>
+          <w:szCs w:val="20"/>
+        </w:rPr>
+      </w:pPr>
+      <w:r>
+        <w:rPr>
+          <w:color w:val="00B050"/>
           <w:sz w:val="20"/>
           <w:szCs w:val="20"/>
         </w:rPr>
@@ -306,15 +290,7 @@
           <w:sz w:val="20"/>
           <w:szCs w:val="20"/>
         </w:rPr>
-        <w:t>Cite e</w:t>
-      </w:r>
-      <w:r>
-        <w:rPr>
-          <w:color w:val="00B050"/>
-          <w:sz w:val="20"/>
-          <w:szCs w:val="20"/>
-        </w:rPr>
-        <w:t xml:space="preserve"> explique os principais modelos de processos de desenvolvimento de software.</w:t>
+        <w:t>Cite e explique os principais modelos de processos de desenvolvimento de software.</w:t>
       </w:r>
     </w:p>
     <w:p>
@@ -364,10 +340,7 @@
       </w:r>
     </w:p>
     <w:p/>
-    <w:p>
-      <w:bookmarkStart w:id="0" w:name="_GoBack"/>
-      <w:bookmarkEnd w:id="0"/>
-    </w:p>
+    <w:p/>
     <w:sectPr>
       <w:pgSz w:w="12240" w:h="15840"/>
       <w:pgMar w:top="1440" w:right="1440" w:bottom="1440" w:left="1440" w:header="0" w:footer="720" w:gutter="0"/>

</xml_diff>

<commit_message>
Ok, Obriagdo meu Deus!
</commit_message>
<xml_diff>
--- a/Atividade - Proc. Desenvolvimento de Software.docx
+++ b/Atividade - Proc. Desenvolvimento de Software.docx
@@ -164,12 +164,14 @@
         <w:ind w:hanging="360"/>
         <w:contextualSpacing/>
         <w:rPr>
-          <w:sz w:val="20"/>
-          <w:szCs w:val="20"/>
-        </w:rPr>
-      </w:pPr>
-      <w:r>
-        <w:rPr>
+          <w:color w:val="806000" w:themeColor="accent4" w:themeShade="80"/>
+          <w:sz w:val="20"/>
+          <w:szCs w:val="20"/>
+        </w:rPr>
+      </w:pPr>
+      <w:r>
+        <w:rPr>
+          <w:color w:val="806000" w:themeColor="accent4" w:themeShade="80"/>
           <w:sz w:val="20"/>
           <w:szCs w:val="20"/>
         </w:rPr>
@@ -178,6 +180,7 @@
       <w:proofErr w:type="spellStart"/>
       <w:r>
         <w:rPr>
+          <w:color w:val="806000" w:themeColor="accent4" w:themeShade="80"/>
           <w:sz w:val="20"/>
           <w:szCs w:val="20"/>
         </w:rPr>
@@ -186,19 +189,11 @@
       <w:proofErr w:type="spellEnd"/>
       <w:r>
         <w:rPr>
-          <w:sz w:val="20"/>
-          <w:szCs w:val="20"/>
-        </w:rPr>
-        <w:t xml:space="preserve"> tornou-se então mais que um desafio de criar soluções para produtividade e automação, sendo que hoje as pessoas utilizam software para comunicação, pesquisar por produtos mais recomendados, fazer dispositivos voarem, dar aula, etc. Pensando assim, construa uma linha do tempo para definir qual o perfil de habilidades e</w:t>
-      </w:r>
-      <w:bookmarkStart w:id="0" w:name="_GoBack"/>
-      <w:bookmarkEnd w:id="0"/>
-      <w:r>
-        <w:rPr>
-          <w:sz w:val="20"/>
-          <w:szCs w:val="20"/>
-        </w:rPr>
-        <w:t>xigidas para os profissionais desde a década 50 até hoje (décadas de 50, 60, 70, 80, 90, 2000, 2010 e 2016).</w:t>
+          <w:color w:val="806000" w:themeColor="accent4" w:themeShade="80"/>
+          <w:sz w:val="20"/>
+          <w:szCs w:val="20"/>
+        </w:rPr>
+        <w:t xml:space="preserve"> tornou-se então mais que um desafio de criar soluções para produtividade e automação, sendo que hoje as pessoas utilizam software para comunicação, pesquisar por produtos mais recomendados, fazer dispositivos voarem, dar aula, etc. Pensando assim, construa uma linha do tempo para definir qual o perfil de habilidades exigidas para os profissionais desde a década 50 até hoje (décadas de 50, 60, 70, 80, 90, 2000, 2010 e 2016).</w:t>
       </w:r>
     </w:p>
     <w:p>
@@ -246,6 +241,8 @@
         </w:rPr>
         <w:t>O que é um Processo de Software?</w:t>
       </w:r>
+      <w:bookmarkStart w:id="0" w:name="_GoBack"/>
+      <w:bookmarkEnd w:id="0"/>
     </w:p>
     <w:p>
       <w:pPr>

</xml_diff>